<commit_message>
adding outlier analysis from Jeremy
</commit_message>
<xml_diff>
--- a/AUC and Curves.docx
+++ b/AUC and Curves.docx
@@ -47,12 +47,148 @@
     <w:p>
       <w:r>
         <w:lastRenderedPageBreak/>
-        <w:t xml:space="preserve">AUC Basic Regression: </w:t>
-      </w:r>
-      <w:r>
-        <w:t>0.9283295</w:t>
+        <w:t>Basic Regression</w:t>
       </w:r>
     </w:p>
+    <w:tbl>
+      <w:tblPr>
+        <w:tblStyle w:val="TableGrid"/>
+        <w:tblW w:w="0" w:type="auto"/>
+        <w:tblLook w:val="04A0" w:firstRow="1" w:lastRow="0" w:firstColumn="1" w:lastColumn="0" w:noHBand="0" w:noVBand="1"/>
+      </w:tblPr>
+      <w:tblGrid>
+        <w:gridCol w:w="4675"/>
+        <w:gridCol w:w="4675"/>
+      </w:tblGrid>
+      <w:tr>
+        <w:tc>
+          <w:tcPr>
+            <w:tcW w:w="4675" w:type="dxa"/>
+          </w:tcPr>
+          <w:p>
+            <w:r>
+              <w:t>Accuracy</w:t>
+            </w:r>
+          </w:p>
+        </w:tc>
+        <w:tc>
+          <w:tcPr>
+            <w:tcW w:w="4675" w:type="dxa"/>
+          </w:tcPr>
+          <w:p>
+            <w:r>
+              <w:t>0.9611691</w:t>
+            </w:r>
+          </w:p>
+        </w:tc>
+      </w:tr>
+      <w:tr>
+        <w:tc>
+          <w:tcPr>
+            <w:tcW w:w="4675" w:type="dxa"/>
+          </w:tcPr>
+          <w:p>
+            <w:r>
+              <w:t>truePos</w:t>
+            </w:r>
+          </w:p>
+        </w:tc>
+        <w:tc>
+          <w:tcPr>
+            <w:tcW w:w="4675" w:type="dxa"/>
+          </w:tcPr>
+          <w:p>
+            <w:r>
+              <w:t>0.1891892</w:t>
+            </w:r>
+          </w:p>
+        </w:tc>
+      </w:tr>
+      <w:tr>
+        <w:tc>
+          <w:tcPr>
+            <w:tcW w:w="4675" w:type="dxa"/>
+          </w:tcPr>
+          <w:p/>
+        </w:tc>
+        <w:tc>
+          <w:tcPr>
+            <w:tcW w:w="4675" w:type="dxa"/>
+          </w:tcPr>
+          <w:p/>
+        </w:tc>
+      </w:tr>
+      <w:tr>
+        <w:tc>
+          <w:tcPr>
+            <w:tcW w:w="4675" w:type="dxa"/>
+          </w:tcPr>
+          <w:p/>
+        </w:tc>
+        <w:tc>
+          <w:tcPr>
+            <w:tcW w:w="4675" w:type="dxa"/>
+          </w:tcPr>
+          <w:p/>
+        </w:tc>
+      </w:tr>
+      <w:tr>
+        <w:tc>
+          <w:tcPr>
+            <w:tcW w:w="4675" w:type="dxa"/>
+          </w:tcPr>
+          <w:p/>
+        </w:tc>
+        <w:tc>
+          <w:tcPr>
+            <w:tcW w:w="4675" w:type="dxa"/>
+          </w:tcPr>
+          <w:p/>
+        </w:tc>
+      </w:tr>
+      <w:tr>
+        <w:tc>
+          <w:tcPr>
+            <w:tcW w:w="4675" w:type="dxa"/>
+          </w:tcPr>
+          <w:p/>
+        </w:tc>
+        <w:tc>
+          <w:tcPr>
+            <w:tcW w:w="4675" w:type="dxa"/>
+          </w:tcPr>
+          <w:p/>
+        </w:tc>
+      </w:tr>
+      <w:tr>
+        <w:tc>
+          <w:tcPr>
+            <w:tcW w:w="4675" w:type="dxa"/>
+          </w:tcPr>
+          <w:p/>
+        </w:tc>
+        <w:tc>
+          <w:tcPr>
+            <w:tcW w:w="4675" w:type="dxa"/>
+          </w:tcPr>
+          <w:p/>
+        </w:tc>
+      </w:tr>
+      <w:tr>
+        <w:tc>
+          <w:tcPr>
+            <w:tcW w:w="4675" w:type="dxa"/>
+          </w:tcPr>
+          <w:p/>
+        </w:tc>
+        <w:tc>
+          <w:tcPr>
+            <w:tcW w:w="4675" w:type="dxa"/>
+          </w:tcPr>
+          <w:p/>
+        </w:tc>
+      </w:tr>
+    </w:tbl>
     <w:p/>
     <w:p>
       <w:r>
@@ -659,6 +795,25 @@
     <w:semiHidden/>
     <w:unhideWhenUsed/>
   </w:style>
+  <w:style w:type="table" w:styleId="TableGrid">
+    <w:name w:val="Table Grid"/>
+    <w:basedOn w:val="TableNormal"/>
+    <w:uiPriority w:val="39"/>
+    <w:rsid w:val="002E043B"/>
+    <w:pPr>
+      <w:spacing w:after="0" w:line="240" w:lineRule="auto"/>
+    </w:pPr>
+    <w:tblPr>
+      <w:tblBorders>
+        <w:top w:val="single" w:sz="4" w:space="0" w:color="auto"/>
+        <w:left w:val="single" w:sz="4" w:space="0" w:color="auto"/>
+        <w:bottom w:val="single" w:sz="4" w:space="0" w:color="auto"/>
+        <w:right w:val="single" w:sz="4" w:space="0" w:color="auto"/>
+        <w:insideH w:val="single" w:sz="4" w:space="0" w:color="auto"/>
+        <w:insideV w:val="single" w:sz="4" w:space="0" w:color="auto"/>
+      </w:tblBorders>
+    </w:tblPr>
+  </w:style>
 </w:styles>
 </file>
 

</xml_diff>